<commit_message>
Fix lecture materials on Risk
</commit_message>
<xml_diff>
--- a/Lectures/Feb1_Risk/Feb1_Risk_Notes.docx
+++ b/Lectures/Feb1_Risk/Feb1_Risk_Notes.docx
@@ -213,21 +213,7 @@
         <w:rPr>
           <w:rFonts w:cstheme="minorHAnsi"/>
         </w:rPr>
-        <w:t xml:space="preserve">Conduct research to reduce uncertainty (then </w:t>
-      </w:r>
-      <w:proofErr w:type="gramStart"/>
-      <w:r>
-        <w:rPr>
-          <w:rFonts w:cstheme="minorHAnsi"/>
-        </w:rPr>
-        <w:t>make a decision</w:t>
-      </w:r>
-      <w:proofErr w:type="gramEnd"/>
-      <w:r>
-        <w:rPr>
-          <w:rFonts w:cstheme="minorHAnsi"/>
-        </w:rPr>
-        <w:t xml:space="preserve"> later)</w:t>
+        <w:t>Conduct research to reduce uncertainty (then make a decision later)</w:t>
       </w:r>
     </w:p>
     <w:p>
@@ -1067,19 +1053,11 @@
           <w:rFonts w:cstheme="minorHAnsi"/>
         </w:rPr>
       </w:pPr>
-      <w:proofErr w:type="gramStart"/>
       <w:r>
         <w:rPr>
           <w:rFonts w:cstheme="minorHAnsi"/>
         </w:rPr>
-        <w:t>EV(</w:t>
-      </w:r>
-      <w:proofErr w:type="gramEnd"/>
-      <w:r>
-        <w:rPr>
-          <w:rFonts w:cstheme="minorHAnsi"/>
-        </w:rPr>
-        <w:t xml:space="preserve">Increase Harvest Permits) =  </w:t>
+        <w:t xml:space="preserve">EV(Increase Harvest Permits) =  </w:t>
       </w:r>
     </w:p>
     <w:p>
@@ -1092,19 +1070,11 @@
           <w:rFonts w:cstheme="minorHAnsi"/>
         </w:rPr>
       </w:pPr>
-      <w:proofErr w:type="gramStart"/>
       <w:r>
         <w:rPr>
           <w:rFonts w:cstheme="minorHAnsi"/>
         </w:rPr>
-        <w:t>EV(</w:t>
-      </w:r>
-      <w:proofErr w:type="gramEnd"/>
-      <w:r>
-        <w:rPr>
-          <w:rFonts w:cstheme="minorHAnsi"/>
-        </w:rPr>
-        <w:t xml:space="preserve">Do not Increase Harvest Permits) = </w:t>
+        <w:t xml:space="preserve">EV(Do not Increase Harvest Permits) = </w:t>
       </w:r>
     </w:p>
     <w:p>
@@ -4325,8 +4295,6 @@
                 <w:szCs w:val="20"/>
               </w:rPr>
             </w:pPr>
-            <w:proofErr w:type="spellStart"/>
-            <w:proofErr w:type="gramStart"/>
             <w:r>
               <w:rPr>
                 <w:rFonts w:cstheme="minorHAnsi"/>
@@ -4335,29 +4303,7 @@
                 <w:sz w:val="20"/>
                 <w:szCs w:val="20"/>
               </w:rPr>
-              <w:t>Pr</w:t>
-            </w:r>
-            <w:proofErr w:type="spellEnd"/>
-            <w:r>
-              <w:rPr>
-                <w:rFonts w:cstheme="minorHAnsi"/>
-                <w:b/>
-                <w:bCs/>
-                <w:sz w:val="20"/>
-                <w:szCs w:val="20"/>
-              </w:rPr>
-              <w:t>(</w:t>
-            </w:r>
-            <w:proofErr w:type="gramEnd"/>
-            <w:r>
-              <w:rPr>
-                <w:rFonts w:cstheme="minorHAnsi"/>
-                <w:b/>
-                <w:bCs/>
-                <w:sz w:val="20"/>
-                <w:szCs w:val="20"/>
-              </w:rPr>
-              <w:t>no decline)</w:t>
+              <w:t>Pr(no decline)</w:t>
             </w:r>
           </w:p>
         </w:tc>
@@ -5734,7 +5680,6 @@
                 <w:szCs w:val="20"/>
               </w:rPr>
             </w:pPr>
-            <w:proofErr w:type="spellStart"/>
             <w:r>
               <w:rPr>
                 <w:rFonts w:cstheme="minorHAnsi"/>
@@ -5745,7 +5690,6 @@
               </w:rPr>
               <w:t>Reintro</w:t>
             </w:r>
-            <w:proofErr w:type="spellEnd"/>
           </w:p>
         </w:tc>
         <w:tc>
@@ -6151,8 +6095,6 @@
                 <w:szCs w:val="20"/>
               </w:rPr>
             </w:pPr>
-            <w:proofErr w:type="spellStart"/>
-            <w:proofErr w:type="gramStart"/>
             <w:r>
               <w:rPr>
                 <w:rFonts w:cstheme="minorHAnsi"/>
@@ -6161,29 +6103,7 @@
                 <w:sz w:val="20"/>
                 <w:szCs w:val="20"/>
               </w:rPr>
-              <w:t>Pr</w:t>
-            </w:r>
-            <w:proofErr w:type="spellEnd"/>
-            <w:r>
-              <w:rPr>
-                <w:rFonts w:cstheme="minorHAnsi"/>
-                <w:b/>
-                <w:bCs/>
-                <w:sz w:val="20"/>
-                <w:szCs w:val="20"/>
-              </w:rPr>
-              <w:t>(</w:t>
-            </w:r>
-            <w:proofErr w:type="gramEnd"/>
-            <w:r>
-              <w:rPr>
-                <w:rFonts w:cstheme="minorHAnsi"/>
-                <w:b/>
-                <w:bCs/>
-                <w:sz w:val="20"/>
-                <w:szCs w:val="20"/>
-              </w:rPr>
-              <w:t>Persist)</w:t>
+              <w:t>Pr(Persist)</w:t>
             </w:r>
           </w:p>
         </w:tc>
@@ -6815,13 +6735,7 @@
         <w:rPr>
           <w:rFonts w:cstheme="minorHAnsi"/>
         </w:rPr>
-        <w:t>You would trade a sure amount for a gamble that has a smaller expected value (but the chance of a larger payout)</w:t>
-      </w:r>
-      <w:r>
-        <w:rPr>
-          <w:rFonts w:cstheme="minorHAnsi"/>
-        </w:rPr>
-        <w:t xml:space="preserve"> </w:t>
+        <w:t xml:space="preserve">You would trade a sure amount for a gamble that has a smaller expected value (but the chance of a larger payout) </w:t>
       </w:r>
     </w:p>
     <w:p>
@@ -7191,10 +7105,10 @@
         </w:rPr>
         <w:lastRenderedPageBreak/>
         <w:drawing>
-          <wp:inline distT="0" distB="0" distL="0" distR="0" wp14:anchorId="3934800F" wp14:editId="4AC13B79">
-            <wp:extent cx="4572000" cy="3118075"/>
-            <wp:effectExtent l="0" t="0" r="0" b="6350"/>
-            <wp:docPr id="8" name="Picture 8"/>
+          <wp:inline distT="0" distB="0" distL="0" distR="0" wp14:anchorId="6CBB7A62" wp14:editId="083622BD">
+            <wp:extent cx="5019675" cy="3978200"/>
+            <wp:effectExtent l="0" t="0" r="0" b="3810"/>
+            <wp:docPr id="3" name="Picture 3" descr="Chart&#10;&#10;Description automatically generated"/>
             <wp:cNvGraphicFramePr>
               <a:graphicFrameLocks xmlns:a="http://schemas.openxmlformats.org/drawingml/2006/main" noChangeAspect="1"/>
             </wp:cNvGraphicFramePr>
@@ -7202,33 +7116,29 @@
               <a:graphicData uri="http://schemas.openxmlformats.org/drawingml/2006/picture">
                 <pic:pic xmlns:pic="http://schemas.openxmlformats.org/drawingml/2006/picture">
                   <pic:nvPicPr>
-                    <pic:cNvPr id="0" name="Picture 7"/>
-                    <pic:cNvPicPr>
-                      <a:picLocks noChangeAspect="1" noChangeArrowheads="1"/>
-                    </pic:cNvPicPr>
+                    <pic:cNvPr id="3" name="Picture 3" descr="Chart&#10;&#10;Description automatically generated"/>
+                    <pic:cNvPicPr/>
                   </pic:nvPicPr>
                   <pic:blipFill>
-                    <a:blip r:embed="rId9" cstate="print">
+                    <a:blip r:embed="rId9">
                       <a:extLst>
                         <a:ext uri="{28A0092B-C50C-407E-A947-70E740481C1C}">
                           <a14:useLocalDpi xmlns:a14="http://schemas.microsoft.com/office/drawing/2010/main" val="0"/>
                         </a:ext>
                       </a:extLst>
                     </a:blip>
-                    <a:srcRect/>
                     <a:stretch>
                       <a:fillRect/>
                     </a:stretch>
                   </pic:blipFill>
-                  <pic:spPr bwMode="auto">
+                  <pic:spPr>
                     <a:xfrm>
                       <a:off x="0" y="0"/>
-                      <a:ext cx="4572000" cy="3118075"/>
+                      <a:ext cx="5027412" cy="3984332"/>
                     </a:xfrm>
                     <a:prstGeom prst="rect">
                       <a:avLst/>
                     </a:prstGeom>
-                    <a:noFill/>
                   </pic:spPr>
                 </pic:pic>
               </a:graphicData>
@@ -7293,7 +7203,19 @@
         <w:rPr>
           <w:rFonts w:cstheme="minorHAnsi"/>
         </w:rPr>
-        <w:t xml:space="preserve">Using my utility function, u(x) = 1/exp(x/0.4), determine my preferred alternative for the endangered species management problem, where x = probability of extinction, and u(x) is my utility </w:t>
+        <w:t>Using my utility function, u(x) = 1/exp(</w:t>
+      </w:r>
+      <w:r>
+        <w:rPr>
+          <w:rFonts w:cstheme="minorHAnsi"/>
+        </w:rPr>
+        <w:t>-</w:t>
+      </w:r>
+      <w:r>
+        <w:rPr>
+          <w:rFonts w:cstheme="minorHAnsi"/>
+        </w:rPr>
+        <w:t xml:space="preserve">x/0.4), determine my preferred alternative for the endangered species management problem, where x = probability of extinction, and u(x) is my utility </w:t>
       </w:r>
     </w:p>
     <w:p>
@@ -7695,8 +7617,6 @@
                 <w:szCs w:val="20"/>
               </w:rPr>
             </w:pPr>
-            <w:proofErr w:type="spellStart"/>
-            <w:proofErr w:type="gramStart"/>
             <w:r>
               <w:rPr>
                 <w:rFonts w:cstheme="minorHAnsi"/>
@@ -7705,29 +7625,7 @@
                 <w:sz w:val="20"/>
                 <w:szCs w:val="20"/>
               </w:rPr>
-              <w:t>Pr</w:t>
-            </w:r>
-            <w:proofErr w:type="spellEnd"/>
-            <w:r>
-              <w:rPr>
-                <w:rFonts w:cstheme="minorHAnsi"/>
-                <w:b/>
-                <w:bCs/>
-                <w:sz w:val="20"/>
-                <w:szCs w:val="20"/>
-              </w:rPr>
-              <w:t>(</w:t>
-            </w:r>
-            <w:proofErr w:type="gramEnd"/>
-            <w:r>
-              <w:rPr>
-                <w:rFonts w:cstheme="minorHAnsi"/>
-                <w:b/>
-                <w:bCs/>
-                <w:sz w:val="20"/>
-                <w:szCs w:val="20"/>
-              </w:rPr>
-              <w:t>no decline)</w:t>
+              <w:t>Pr(no decline)</w:t>
             </w:r>
           </w:p>
         </w:tc>
@@ -9104,7 +9002,6 @@
                 <w:szCs w:val="20"/>
               </w:rPr>
             </w:pPr>
-            <w:proofErr w:type="spellStart"/>
             <w:r>
               <w:rPr>
                 <w:rFonts w:cstheme="minorHAnsi"/>
@@ -9115,7 +9012,6 @@
               </w:rPr>
               <w:t>Reintro</w:t>
             </w:r>
-            <w:proofErr w:type="spellEnd"/>
           </w:p>
         </w:tc>
         <w:tc>
@@ -9521,8 +9417,6 @@
                 <w:szCs w:val="20"/>
               </w:rPr>
             </w:pPr>
-            <w:proofErr w:type="spellStart"/>
-            <w:proofErr w:type="gramStart"/>
             <w:r>
               <w:rPr>
                 <w:rFonts w:cstheme="minorHAnsi"/>
@@ -9531,29 +9425,7 @@
                 <w:sz w:val="20"/>
                 <w:szCs w:val="20"/>
               </w:rPr>
-              <w:t>Pr</w:t>
-            </w:r>
-            <w:proofErr w:type="spellEnd"/>
-            <w:r>
-              <w:rPr>
-                <w:rFonts w:cstheme="minorHAnsi"/>
-                <w:b/>
-                <w:bCs/>
-                <w:sz w:val="20"/>
-                <w:szCs w:val="20"/>
-              </w:rPr>
-              <w:t>(</w:t>
-            </w:r>
-            <w:proofErr w:type="gramEnd"/>
-            <w:r>
-              <w:rPr>
-                <w:rFonts w:cstheme="minorHAnsi"/>
-                <w:b/>
-                <w:bCs/>
-                <w:sz w:val="20"/>
-                <w:szCs w:val="20"/>
-              </w:rPr>
-              <w:t>Persist)</w:t>
+              <w:t>Pr(Persist)</w:t>
             </w:r>
           </w:p>
         </w:tc>
@@ -10014,40 +9886,127 @@
           <w:bCs/>
         </w:rPr>
       </w:pPr>
+      <w:r>
+        <w:rPr>
+          <w:rFonts w:cstheme="minorHAnsi"/>
+          <w:b/>
+          <w:bCs/>
+        </w:rPr>
+        <w:t>SUMMARY</w:t>
+      </w:r>
     </w:p>
     <w:p>
       <w:pPr>
+        <w:numPr>
+          <w:ilvl w:val="0"/>
+          <w:numId w:val="41"/>
+        </w:numPr>
+        <w:tabs>
+          <w:tab w:val="clear" w:pos="360"/>
+          <w:tab w:val="num" w:pos="720"/>
+        </w:tabs>
         <w:autoSpaceDE w:val="0"/>
         <w:autoSpaceDN w:val="0"/>
         <w:adjustRightInd w:val="0"/>
         <w:spacing w:after="0" w:line="240" w:lineRule="auto"/>
         <w:rPr>
           <w:rFonts w:cstheme="minorHAnsi"/>
-          <w:b/>
-          <w:bCs/>
-        </w:rPr>
-      </w:pPr>
+        </w:rPr>
+      </w:pPr>
+      <w:r>
+        <w:rPr>
+          <w:rFonts w:cstheme="minorHAnsi"/>
+        </w:rPr>
+        <w:t>Decisions in the face of uncertainty</w:t>
+      </w:r>
     </w:p>
     <w:p>
       <w:pPr>
+        <w:numPr>
+          <w:ilvl w:val="1"/>
+          <w:numId w:val="41"/>
+        </w:numPr>
+        <w:tabs>
+          <w:tab w:val="clear" w:pos="1080"/>
+          <w:tab w:val="num" w:pos="1440"/>
+        </w:tabs>
         <w:autoSpaceDE w:val="0"/>
         <w:autoSpaceDN w:val="0"/>
         <w:adjustRightInd w:val="0"/>
         <w:spacing w:after="0" w:line="240" w:lineRule="auto"/>
         <w:rPr>
           <w:rFonts w:cstheme="minorHAnsi"/>
-          <w:b/>
-          <w:bCs/>
         </w:rPr>
       </w:pPr>
       <w:r>
         <w:rPr>
           <w:rFonts w:cstheme="minorHAnsi"/>
-          <w:b/>
-          <w:bCs/>
-        </w:rPr>
-        <w:lastRenderedPageBreak/>
-        <w:t>SUMMARY</w:t>
+        </w:rPr>
+        <w:t>Need to consider decision maker’s attitude toward risk</w:t>
+      </w:r>
+    </w:p>
+    <w:p>
+      <w:pPr>
+        <w:numPr>
+          <w:ilvl w:val="1"/>
+          <w:numId w:val="41"/>
+        </w:numPr>
+        <w:tabs>
+          <w:tab w:val="clear" w:pos="1080"/>
+          <w:tab w:val="num" w:pos="1440"/>
+        </w:tabs>
+        <w:autoSpaceDE w:val="0"/>
+        <w:autoSpaceDN w:val="0"/>
+        <w:adjustRightInd w:val="0"/>
+        <w:spacing w:after="0" w:line="240" w:lineRule="auto"/>
+        <w:rPr>
+          <w:rFonts w:cstheme="minorHAnsi"/>
+        </w:rPr>
+      </w:pPr>
+      <w:r>
+        <w:rPr>
+          <w:rFonts w:cstheme="minorHAnsi"/>
+        </w:rPr>
+        <w:t>This amounts to valuing outcomes in way that is not linearly related to the gain or loss</w:t>
+      </w:r>
+    </w:p>
+    <w:p>
+      <w:pPr>
+        <w:numPr>
+          <w:ilvl w:val="1"/>
+          <w:numId w:val="41"/>
+        </w:numPr>
+        <w:tabs>
+          <w:tab w:val="clear" w:pos="1080"/>
+          <w:tab w:val="num" w:pos="1440"/>
+        </w:tabs>
+        <w:autoSpaceDE w:val="0"/>
+        <w:autoSpaceDN w:val="0"/>
+        <w:adjustRightInd w:val="0"/>
+        <w:spacing w:after="0" w:line="240" w:lineRule="auto"/>
+        <w:rPr>
+          <w:rFonts w:cstheme="minorHAnsi"/>
+        </w:rPr>
+      </w:pPr>
+      <w:r>
+        <w:rPr>
+          <w:rFonts w:cstheme="minorHAnsi"/>
+        </w:rPr>
+        <w:t xml:space="preserve">The expected </w:t>
+      </w:r>
+      <w:r>
+        <w:rPr>
+          <w:rFonts w:cstheme="minorHAnsi"/>
+          <w:i/>
+          <w:iCs/>
+        </w:rPr>
+        <w:t>utility</w:t>
+      </w:r>
+      <w:r>
+        <w:rPr>
+          <w:rFonts w:cstheme="minorHAnsi"/>
+        </w:rPr>
+        <w:t xml:space="preserve"> can capture the decision maker’s risk attitude</w:t>
       </w:r>
     </w:p>
     <w:p>
@@ -10072,135 +10031,7 @@
         <w:rPr>
           <w:rFonts w:cstheme="minorHAnsi"/>
         </w:rPr>
-        <w:t>Decisions in the face of uncertainty</w:t>
-      </w:r>
-    </w:p>
-    <w:p>
-      <w:pPr>
-        <w:numPr>
-          <w:ilvl w:val="1"/>
-          <w:numId w:val="41"/>
-        </w:numPr>
-        <w:tabs>
-          <w:tab w:val="clear" w:pos="1080"/>
-          <w:tab w:val="num" w:pos="1440"/>
-        </w:tabs>
-        <w:autoSpaceDE w:val="0"/>
-        <w:autoSpaceDN w:val="0"/>
-        <w:adjustRightInd w:val="0"/>
-        <w:spacing w:after="0" w:line="240" w:lineRule="auto"/>
-        <w:rPr>
-          <w:rFonts w:cstheme="minorHAnsi"/>
-        </w:rPr>
-      </w:pPr>
-      <w:r>
-        <w:rPr>
-          <w:rFonts w:cstheme="minorHAnsi"/>
-        </w:rPr>
-        <w:t>Need to consider decision maker’s attitude toward risk</w:t>
-      </w:r>
-    </w:p>
-    <w:p>
-      <w:pPr>
-        <w:numPr>
-          <w:ilvl w:val="1"/>
-          <w:numId w:val="41"/>
-        </w:numPr>
-        <w:tabs>
-          <w:tab w:val="clear" w:pos="1080"/>
-          <w:tab w:val="num" w:pos="1440"/>
-        </w:tabs>
-        <w:autoSpaceDE w:val="0"/>
-        <w:autoSpaceDN w:val="0"/>
-        <w:adjustRightInd w:val="0"/>
-        <w:spacing w:after="0" w:line="240" w:lineRule="auto"/>
-        <w:rPr>
-          <w:rFonts w:cstheme="minorHAnsi"/>
-        </w:rPr>
-      </w:pPr>
-      <w:r>
-        <w:rPr>
-          <w:rFonts w:cstheme="minorHAnsi"/>
-        </w:rPr>
-        <w:t>This amounts to valuing outcomes in way that is not linearly related to the gain or loss</w:t>
-      </w:r>
-    </w:p>
-    <w:p>
-      <w:pPr>
-        <w:numPr>
-          <w:ilvl w:val="1"/>
-          <w:numId w:val="41"/>
-        </w:numPr>
-        <w:tabs>
-          <w:tab w:val="clear" w:pos="1080"/>
-          <w:tab w:val="num" w:pos="1440"/>
-        </w:tabs>
-        <w:autoSpaceDE w:val="0"/>
-        <w:autoSpaceDN w:val="0"/>
-        <w:adjustRightInd w:val="0"/>
-        <w:spacing w:after="0" w:line="240" w:lineRule="auto"/>
-        <w:rPr>
-          <w:rFonts w:cstheme="minorHAnsi"/>
-        </w:rPr>
-      </w:pPr>
-      <w:r>
-        <w:rPr>
-          <w:rFonts w:cstheme="minorHAnsi"/>
-        </w:rPr>
-        <w:t xml:space="preserve">The expected </w:t>
-      </w:r>
-      <w:r>
-        <w:rPr>
-          <w:rFonts w:cstheme="minorHAnsi"/>
-          <w:i/>
-          <w:iCs/>
-        </w:rPr>
-        <w:t>utility</w:t>
-      </w:r>
-      <w:r>
-        <w:rPr>
-          <w:rFonts w:cstheme="minorHAnsi"/>
-        </w:rPr>
-        <w:t xml:space="preserve"> can capture the decision maker’s risk attitude</w:t>
-      </w:r>
-    </w:p>
-    <w:p>
-      <w:pPr>
-        <w:numPr>
-          <w:ilvl w:val="0"/>
-          <w:numId w:val="41"/>
-        </w:numPr>
-        <w:tabs>
-          <w:tab w:val="clear" w:pos="360"/>
-          <w:tab w:val="num" w:pos="720"/>
-        </w:tabs>
-        <w:autoSpaceDE w:val="0"/>
-        <w:autoSpaceDN w:val="0"/>
-        <w:adjustRightInd w:val="0"/>
-        <w:spacing w:after="0" w:line="240" w:lineRule="auto"/>
-        <w:rPr>
-          <w:rFonts w:cstheme="minorHAnsi"/>
-        </w:rPr>
-      </w:pPr>
-      <w:r>
-        <w:rPr>
-          <w:rFonts w:cstheme="minorHAnsi"/>
-        </w:rPr>
-        <w:t xml:space="preserve">This assumes we </w:t>
-      </w:r>
-      <w:proofErr w:type="gramStart"/>
-      <w:r>
-        <w:rPr>
-          <w:rFonts w:cstheme="minorHAnsi"/>
-        </w:rPr>
-        <w:t>have to</w:t>
-      </w:r>
-      <w:proofErr w:type="gramEnd"/>
-      <w:r>
-        <w:rPr>
-          <w:rFonts w:cstheme="minorHAnsi"/>
-        </w:rPr>
-        <w:t xml:space="preserve"> live with the uncertainty</w:t>
+        <w:t>This assumes we have to live with the uncertainty</w:t>
       </w:r>
     </w:p>
     <w:p>
@@ -16375,6 +16206,7 @@
   <w:style w:type="character" w:default="1" w:styleId="DefaultParagraphFont">
     <w:name w:val="Default Paragraph Font"/>
     <w:uiPriority w:val="1"/>
+    <w:semiHidden/>
     <w:unhideWhenUsed/>
   </w:style>
   <w:style w:type="table" w:default="1" w:styleId="TableNormal">

</xml_diff>